<commit_message>
add java docs and fix javadoc warnings
</commit_message>
<xml_diff>
--- a/MarkingCriteria_Assignment1.docx
+++ b/MarkingCriteria_Assignment1.docx
@@ -505,6 +505,14 @@
                 <w:sz w:val="20"/>
                 <w:szCs w:val="20"/>
               </w:rPr>
+              <w:t>10</w:t>
+            </w:r>
+            <w:r>
+              <w:rPr>
+                <w:b/>
+                <w:sz w:val="20"/>
+                <w:szCs w:val="20"/>
+              </w:rPr>
               <w:t>/10</w:t>
             </w:r>
           </w:p>
@@ -674,6 +682,14 @@
                 <w:sz w:val="20"/>
                 <w:szCs w:val="20"/>
               </w:rPr>
+              <w:t>5</w:t>
+            </w:r>
+            <w:r>
+              <w:rPr>
+                <w:b/>
+                <w:sz w:val="20"/>
+                <w:szCs w:val="20"/>
+              </w:rPr>
               <w:t>/5</w:t>
             </w:r>
           </w:p>
@@ -931,6 +947,14 @@
                 <w:sz w:val="20"/>
                 <w:szCs w:val="20"/>
               </w:rPr>
+              <w:t>4</w:t>
+            </w:r>
+            <w:r>
+              <w:rPr>
+                <w:b/>
+                <w:sz w:val="20"/>
+                <w:szCs w:val="20"/>
+              </w:rPr>
               <w:t>/5</w:t>
             </w:r>
           </w:p>
@@ -1139,6 +1163,14 @@
                 <w:sz w:val="20"/>
                 <w:szCs w:val="20"/>
               </w:rPr>
+              <w:t>4</w:t>
+            </w:r>
+            <w:r>
+              <w:rPr>
+                <w:b/>
+                <w:sz w:val="20"/>
+                <w:szCs w:val="20"/>
+              </w:rPr>
               <w:t>/5</w:t>
             </w:r>
           </w:p>
@@ -1327,6 +1359,14 @@
                 <w:sz w:val="20"/>
                 <w:szCs w:val="20"/>
               </w:rPr>
+              <w:t>5</w:t>
+            </w:r>
+            <w:r>
+              <w:rPr>
+                <w:b/>
+                <w:sz w:val="20"/>
+                <w:szCs w:val="20"/>
+              </w:rPr>
               <w:t>/5</w:t>
             </w:r>
           </w:p>
@@ -1479,6 +1519,14 @@
                 <w:sz w:val="20"/>
                 <w:szCs w:val="20"/>
               </w:rPr>
+              <w:t>5</w:t>
+            </w:r>
+            <w:r>
+              <w:rPr>
+                <w:b/>
+                <w:sz w:val="20"/>
+                <w:szCs w:val="20"/>
+              </w:rPr>
               <w:t>/5</w:t>
             </w:r>
           </w:p>
@@ -1631,6 +1679,14 @@
                 <w:sz w:val="20"/>
                 <w:szCs w:val="20"/>
               </w:rPr>
+              <w:t>5</w:t>
+            </w:r>
+            <w:r>
+              <w:rPr>
+                <w:b/>
+                <w:sz w:val="20"/>
+                <w:szCs w:val="20"/>
+              </w:rPr>
               <w:t>/5</w:t>
             </w:r>
           </w:p>
@@ -1783,6 +1839,14 @@
                 <w:sz w:val="20"/>
                 <w:szCs w:val="20"/>
               </w:rPr>
+              <w:t>5</w:t>
+            </w:r>
+            <w:r>
+              <w:rPr>
+                <w:b/>
+                <w:sz w:val="20"/>
+                <w:szCs w:val="20"/>
+              </w:rPr>
               <w:t>/5</w:t>
             </w:r>
           </w:p>
@@ -1935,6 +1999,14 @@
                 <w:sz w:val="20"/>
                 <w:szCs w:val="20"/>
               </w:rPr>
+              <w:t>10</w:t>
+            </w:r>
+            <w:r>
+              <w:rPr>
+                <w:b/>
+                <w:sz w:val="20"/>
+                <w:szCs w:val="20"/>
+              </w:rPr>
               <w:t>/10</w:t>
             </w:r>
           </w:p>
@@ -2087,6 +2159,14 @@
                 <w:sz w:val="20"/>
                 <w:szCs w:val="20"/>
               </w:rPr>
+              <w:t>10</w:t>
+            </w:r>
+            <w:r>
+              <w:rPr>
+                <w:b/>
+                <w:sz w:val="20"/>
+                <w:szCs w:val="20"/>
+              </w:rPr>
               <w:t>/10</w:t>
             </w:r>
           </w:p>
@@ -2310,6 +2390,14 @@
                 <w:sz w:val="20"/>
                 <w:szCs w:val="20"/>
               </w:rPr>
+              <w:t>5</w:t>
+            </w:r>
+            <w:r>
+              <w:rPr>
+                <w:b/>
+                <w:sz w:val="20"/>
+                <w:szCs w:val="20"/>
+              </w:rPr>
               <w:t>/</w:t>
             </w:r>
             <w:r>
@@ -2484,6 +2572,14 @@
                 <w:sz w:val="20"/>
                 <w:szCs w:val="20"/>
               </w:rPr>
+              <w:t>5</w:t>
+            </w:r>
+            <w:r>
+              <w:rPr>
+                <w:b/>
+                <w:sz w:val="20"/>
+                <w:szCs w:val="20"/>
+              </w:rPr>
               <w:t>/</w:t>
             </w:r>
             <w:r>
@@ -2686,6 +2782,14 @@
                 <w:sz w:val="20"/>
                 <w:szCs w:val="20"/>
               </w:rPr>
+              <w:t>5</w:t>
+            </w:r>
+            <w:r>
+              <w:rPr>
+                <w:b/>
+                <w:sz w:val="20"/>
+                <w:szCs w:val="20"/>
+              </w:rPr>
               <w:t>/5</w:t>
             </w:r>
           </w:p>
@@ -2859,6 +2963,14 @@
                 <w:sz w:val="20"/>
                 <w:szCs w:val="20"/>
               </w:rPr>
+              <w:t>5</w:t>
+            </w:r>
+            <w:r>
+              <w:rPr>
+                <w:b/>
+                <w:sz w:val="20"/>
+                <w:szCs w:val="20"/>
+              </w:rPr>
               <w:t>/5</w:t>
             </w:r>
           </w:p>
@@ -3067,6 +3179,14 @@
                 <w:sz w:val="20"/>
                 <w:szCs w:val="20"/>
               </w:rPr>
+              <w:t>5</w:t>
+            </w:r>
+            <w:r>
+              <w:rPr>
+                <w:b/>
+                <w:sz w:val="20"/>
+                <w:szCs w:val="20"/>
+              </w:rPr>
               <w:t>/</w:t>
             </w:r>
             <w:r>
@@ -3229,6 +3349,14 @@
                 <w:sz w:val="20"/>
                 <w:szCs w:val="20"/>
               </w:rPr>
+              <w:t>5</w:t>
+            </w:r>
+            <w:r>
+              <w:rPr>
+                <w:b/>
+                <w:sz w:val="20"/>
+                <w:szCs w:val="20"/>
+              </w:rPr>
               <w:t>/</w:t>
             </w:r>
             <w:r>
@@ -3306,6 +3434,14 @@
                 <w:szCs w:val="20"/>
               </w:rPr>
             </w:pPr>
+            <w:r>
+              <w:rPr>
+                <w:b/>
+                <w:sz w:val="20"/>
+                <w:szCs w:val="20"/>
+              </w:rPr>
+              <w:t>93</w:t>
+            </w:r>
             <w:r>
               <w:rPr>
                 <w:b/>
@@ -6567,27 +6703,6 @@
 </file>
 
 <file path=customXml/item1.xml><?xml version="1.0" encoding="utf-8"?>
-<b:Sources xmlns:b="http://schemas.openxmlformats.org/officeDocument/2006/bibliography" xmlns="http://schemas.openxmlformats.org/officeDocument/2006/bibliography" SelectedStyle="\MLASeventhEditionOfficeOnline.xsl" StyleName="MLA" Version="7"/>
-</file>
-
-<file path=customXml/item2.xml><?xml version="1.0" encoding="utf-8"?>
-<?mso-contentType ?>
-<FormTemplates xmlns="http://schemas.microsoft.com/sharepoint/v3/contenttype/forms">
-  <Display>DocumentLibraryForm</Display>
-  <Edit>DocumentLibraryForm</Edit>
-  <New>DocumentLibraryForm</New>
-</FormTemplates>
-</file>
-
-<file path=customXml/item3.xml><?xml version="1.0" encoding="utf-8"?>
-<p:properties xmlns:p="http://schemas.microsoft.com/office/2006/metadata/properties" xmlns:xsi="http://www.w3.org/2001/XMLSchema-instance" xmlns:pc="http://schemas.microsoft.com/office/infopath/2007/PartnerControls">
-  <documentManagement>
-    <_activity xmlns="25492cb2-7415-413d-9083-388938000ed4" xsi:nil="true"/>
-  </documentManagement>
-</p:properties>
-</file>
-
-<file path=customXml/item4.xml><?xml version="1.0" encoding="utf-8"?>
 <ct:contentTypeSchema xmlns:ct="http://schemas.microsoft.com/office/2006/metadata/contentType" xmlns:ma="http://schemas.microsoft.com/office/2006/metadata/properties/metaAttributes" ct:_="" ma:_="" ma:contentTypeName="Document" ma:contentTypeID="0x010100EA770D4CCD59A94591F75F720A19D68F" ma:contentTypeVersion="15" ma:contentTypeDescription="Create a new document." ma:contentTypeScope="" ma:versionID="b086eaed2e5052061e320b3d4e3b1a5a">
   <xsd:schema xmlns:xsd="http://www.w3.org/2001/XMLSchema" xmlns:xs="http://www.w3.org/2001/XMLSchema" xmlns:p="http://schemas.microsoft.com/office/2006/metadata/properties" xmlns:ns3="25492cb2-7415-413d-9083-388938000ed4" xmlns:ns4="585b165e-1660-4a60-ac4d-e6e8c1228d4d" targetNamespace="http://schemas.microsoft.com/office/2006/metadata/properties" ma:root="true" ma:fieldsID="fc813c75bd1b2c769e521ebb07e1c445" ns3:_="" ns4:_="">
     <xsd:import namespace="25492cb2-7415-413d-9083-388938000ed4"/>
@@ -6822,33 +6937,28 @@
 </ct:contentTypeSchema>
 </file>
 
-<file path=customXml/itemProps1.xml><?xml version="1.0" encoding="utf-8"?>
-<ds:datastoreItem xmlns:ds="http://schemas.openxmlformats.org/officeDocument/2006/customXml" ds:itemID="{341318CA-1B7D-4924-987B-1C9318C91D7C}">
-  <ds:schemaRefs>
-    <ds:schemaRef ds:uri="http://schemas.openxmlformats.org/officeDocument/2006/bibliography"/>
-  </ds:schemaRefs>
-</ds:datastoreItem>
+<file path=customXml/item2.xml><?xml version="1.0" encoding="utf-8"?>
+<p:properties xmlns:p="http://schemas.microsoft.com/office/2006/metadata/properties" xmlns:xsi="http://www.w3.org/2001/XMLSchema-instance" xmlns:pc="http://schemas.microsoft.com/office/infopath/2007/PartnerControls">
+  <documentManagement>
+    <_activity xmlns="25492cb2-7415-413d-9083-388938000ed4" xsi:nil="true"/>
+  </documentManagement>
+</p:properties>
 </file>
 
-<file path=customXml/itemProps2.xml><?xml version="1.0" encoding="utf-8"?>
-<ds:datastoreItem xmlns:ds="http://schemas.openxmlformats.org/officeDocument/2006/customXml" ds:itemID="{1F071C51-9175-498E-9746-EEB7A4053F2D}">
-  <ds:schemaRefs>
-    <ds:schemaRef ds:uri="http://schemas.microsoft.com/sharepoint/v3/contenttype/forms"/>
-  </ds:schemaRefs>
-</ds:datastoreItem>
+<file path=customXml/item3.xml><?xml version="1.0" encoding="utf-8"?>
+<?mso-contentType ?>
+<FormTemplates xmlns="http://schemas.microsoft.com/sharepoint/v3/contenttype/forms">
+  <Display>DocumentLibraryForm</Display>
+  <Edit>DocumentLibraryForm</Edit>
+  <New>DocumentLibraryForm</New>
+</FormTemplates>
 </file>
 
-<file path=customXml/itemProps3.xml><?xml version="1.0" encoding="utf-8"?>
-<ds:datastoreItem xmlns:ds="http://schemas.openxmlformats.org/officeDocument/2006/customXml" ds:itemID="{4584C143-F662-49D3-9D64-E26F73651D3B}">
-  <ds:schemaRefs>
-    <ds:schemaRef ds:uri="http://schemas.microsoft.com/office/2006/metadata/properties"/>
-    <ds:schemaRef ds:uri="http://schemas.microsoft.com/office/infopath/2007/PartnerControls"/>
-    <ds:schemaRef ds:uri="25492cb2-7415-413d-9083-388938000ed4"/>
-  </ds:schemaRefs>
-</ds:datastoreItem>
+<file path=customXml/item4.xml><?xml version="1.0" encoding="utf-8"?>
+<b:Sources xmlns:b="http://schemas.openxmlformats.org/officeDocument/2006/bibliography" xmlns="http://schemas.openxmlformats.org/officeDocument/2006/bibliography" SelectedStyle="\MLASeventhEditionOfficeOnline.xsl" StyleName="MLA" Version="7"/>
 </file>
 
-<file path=customXml/itemProps4.xml><?xml version="1.0" encoding="utf-8"?>
+<file path=customXml/itemProps1.xml><?xml version="1.0" encoding="utf-8"?>
 <ds:datastoreItem xmlns:ds="http://schemas.openxmlformats.org/officeDocument/2006/customXml" ds:itemID="{C5BEF06D-58ED-4FF5-AD49-84ABF1F8BD9F}">
   <ds:schemaRefs>
     <ds:schemaRef ds:uri="http://schemas.microsoft.com/office/2006/metadata/contentType"/>
@@ -6865,4 +6975,30 @@
     <ds:schemaRef ds:uri="http://schemas.microsoft.com/internal/obd"/>
   </ds:schemaRefs>
 </ds:datastoreItem>
+</file>
+
+<file path=customXml/itemProps2.xml><?xml version="1.0" encoding="utf-8"?>
+<ds:datastoreItem xmlns:ds="http://schemas.openxmlformats.org/officeDocument/2006/customXml" ds:itemID="{4584C143-F662-49D3-9D64-E26F73651D3B}">
+  <ds:schemaRefs>
+    <ds:schemaRef ds:uri="http://schemas.microsoft.com/office/2006/metadata/properties"/>
+    <ds:schemaRef ds:uri="http://schemas.microsoft.com/office/infopath/2007/PartnerControls"/>
+    <ds:schemaRef ds:uri="25492cb2-7415-413d-9083-388938000ed4"/>
+  </ds:schemaRefs>
+</ds:datastoreItem>
+</file>
+
+<file path=customXml/itemProps3.xml><?xml version="1.0" encoding="utf-8"?>
+<ds:datastoreItem xmlns:ds="http://schemas.openxmlformats.org/officeDocument/2006/customXml" ds:itemID="{1F071C51-9175-498E-9746-EEB7A4053F2D}">
+  <ds:schemaRefs>
+    <ds:schemaRef ds:uri="http://schemas.microsoft.com/sharepoint/v3/contenttype/forms"/>
+  </ds:schemaRefs>
+</ds:datastoreItem>
+</file>
+
+<file path=customXml/itemProps4.xml><?xml version="1.0" encoding="utf-8"?>
+<ds:datastoreItem xmlns:ds="http://schemas.openxmlformats.org/officeDocument/2006/customXml" ds:itemID="{341318CA-1B7D-4924-987B-1C9318C91D7C}">
+  <ds:schemaRefs>
+    <ds:schemaRef ds:uri="http://schemas.openxmlformats.org/officeDocument/2006/bibliography"/>
+  </ds:schemaRefs>
+</ds:datastoreItem>
 </file>
</xml_diff>